<commit_message>
Update ERROR decision & recommendation template.docx
</commit_message>
<xml_diff>
--- a/templates/ERROR decision & recommendation template.docx
+++ b/templates/ERROR decision & recommendation template.docx
@@ -484,7 +484,15 @@
           <w:sz w:val="26"/>
           <w:szCs w:val="26"/>
         </w:rPr>
-        <w:t>Recommender</w:t>
+        <w:t>Recommend</w:t>
+      </w:r>
+      <w:r>
+        <w:rPr>
+          <w:i/>
+          <w:sz w:val="26"/>
+          <w:szCs w:val="26"/>
+        </w:rPr>
+        <w:t>ation by</w:t>
       </w:r>
     </w:p>
     <w:p>

</xml_diff>